<commit_message>
Data Binding - Types
</commit_message>
<xml_diff>
--- a/Vue2.0/Vue js 2.0Learning.docx
+++ b/Vue2.0/Vue js 2.0Learning.docx
@@ -5,9 +5,48 @@
     <w:p>
       <w:r>
         <w:drawing>
-          <wp:inline distT="0" distB="0" distL="0" distR="0" wp14:anchorId="0D6F5EBE" wp14:editId="57342122">
-            <wp:extent cx="5943600" cy="3159125"/>
-            <wp:effectExtent l="0" t="0" r="0" b="3175"/>
+          <wp:inline distT="0" distB="0" distL="0" distR="0" wp14:anchorId="19215C1A" wp14:editId="7BA5BF08">
+            <wp:extent cx="5943600" cy="2262554"/>
+            <wp:effectExtent l="0" t="0" r="0" b="4445"/>
+            <wp:docPr id="1253467466" name="Picture 1"/>
+            <wp:cNvGraphicFramePr>
+              <a:graphicFrameLocks xmlns:a="http://schemas.openxmlformats.org/drawingml/2006/main" noChangeAspect="1"/>
+            </wp:cNvGraphicFramePr>
+            <a:graphic xmlns:a="http://schemas.openxmlformats.org/drawingml/2006/main">
+              <a:graphicData uri="http://schemas.openxmlformats.org/drawingml/2006/picture">
+                <pic:pic xmlns:pic="http://schemas.openxmlformats.org/drawingml/2006/picture">
+                  <pic:nvPicPr>
+                    <pic:cNvPr id="1253467466" name=""/>
+                    <pic:cNvPicPr/>
+                  </pic:nvPicPr>
+                  <pic:blipFill>
+                    <a:blip r:embed="rId4"/>
+                    <a:stretch>
+                      <a:fillRect/>
+                    </a:stretch>
+                  </pic:blipFill>
+                  <pic:spPr>
+                    <a:xfrm>
+                      <a:off x="0" y="0"/>
+                      <a:ext cx="5946111" cy="2263510"/>
+                    </a:xfrm>
+                    <a:prstGeom prst="rect">
+                      <a:avLst/>
+                    </a:prstGeom>
+                  </pic:spPr>
+                </pic:pic>
+              </a:graphicData>
+            </a:graphic>
+          </wp:inline>
+        </w:drawing>
+      </w:r>
+    </w:p>
+    <w:p>
+      <w:r>
+        <w:drawing>
+          <wp:inline distT="0" distB="0" distL="0" distR="0" wp14:anchorId="0D6F5EBE" wp14:editId="5467232E">
+            <wp:extent cx="5943600" cy="2438400"/>
+            <wp:effectExtent l="0" t="0" r="0" b="0"/>
             <wp:docPr id="1948817812" name="Picture 1"/>
             <wp:cNvGraphicFramePr>
               <a:graphicFrameLocks xmlns:a="http://schemas.openxmlformats.org/drawingml/2006/main" noChangeAspect="1"/>
@@ -20,7 +59,7 @@
                     <pic:cNvPicPr/>
                   </pic:nvPicPr>
                   <pic:blipFill>
-                    <a:blip r:embed="rId4"/>
+                    <a:blip r:embed="rId5"/>
                     <a:stretch>
                       <a:fillRect/>
                     </a:stretch>
@@ -28,7 +67,125 @@
                   <pic:spPr>
                     <a:xfrm>
                       <a:off x="0" y="0"/>
-                      <a:ext cx="5943600" cy="3159125"/>
+                      <a:ext cx="5952747" cy="2442153"/>
+                    </a:xfrm>
+                    <a:prstGeom prst="rect">
+                      <a:avLst/>
+                    </a:prstGeom>
+                  </pic:spPr>
+                </pic:pic>
+              </a:graphicData>
+            </a:graphic>
+          </wp:inline>
+        </w:drawing>
+      </w:r>
+    </w:p>
+    <w:p>
+      <w:r>
+        <w:drawing>
+          <wp:inline distT="0" distB="0" distL="0" distR="0" wp14:anchorId="34476B58" wp14:editId="13DFFFC5">
+            <wp:extent cx="5943600" cy="2854569"/>
+            <wp:effectExtent l="0" t="0" r="0" b="3175"/>
+            <wp:docPr id="1545440262" name="Picture 1" descr="A screen shot of a computer&#10;&#10;AI-generated content may be incorrect."/>
+            <wp:cNvGraphicFramePr>
+              <a:graphicFrameLocks xmlns:a="http://schemas.openxmlformats.org/drawingml/2006/main" noChangeAspect="1"/>
+            </wp:cNvGraphicFramePr>
+            <a:graphic xmlns:a="http://schemas.openxmlformats.org/drawingml/2006/main">
+              <a:graphicData uri="http://schemas.openxmlformats.org/drawingml/2006/picture">
+                <pic:pic xmlns:pic="http://schemas.openxmlformats.org/drawingml/2006/picture">
+                  <pic:nvPicPr>
+                    <pic:cNvPr id="1545440262" name="Picture 1" descr="A screen shot of a computer&#10;&#10;AI-generated content may be incorrect."/>
+                    <pic:cNvPicPr/>
+                  </pic:nvPicPr>
+                  <pic:blipFill>
+                    <a:blip r:embed="rId6"/>
+                    <a:stretch>
+                      <a:fillRect/>
+                    </a:stretch>
+                  </pic:blipFill>
+                  <pic:spPr>
+                    <a:xfrm>
+                      <a:off x="0" y="0"/>
+                      <a:ext cx="5946894" cy="2856151"/>
+                    </a:xfrm>
+                    <a:prstGeom prst="rect">
+                      <a:avLst/>
+                    </a:prstGeom>
+                  </pic:spPr>
+                </pic:pic>
+              </a:graphicData>
+            </a:graphic>
+          </wp:inline>
+        </w:drawing>
+      </w:r>
+    </w:p>
+    <w:p>
+      <w:r>
+        <w:lastRenderedPageBreak/>
+        <w:drawing>
+          <wp:inline distT="0" distB="0" distL="0" distR="0" wp14:anchorId="0372FE42" wp14:editId="5C605E73">
+            <wp:extent cx="5943600" cy="1875692"/>
+            <wp:effectExtent l="0" t="0" r="0" b="0"/>
+            <wp:docPr id="409150424" name="Picture 1" descr="A computer screen shot of white text&#10;&#10;AI-generated content may be incorrect."/>
+            <wp:cNvGraphicFramePr>
+              <a:graphicFrameLocks xmlns:a="http://schemas.openxmlformats.org/drawingml/2006/main" noChangeAspect="1"/>
+            </wp:cNvGraphicFramePr>
+            <a:graphic xmlns:a="http://schemas.openxmlformats.org/drawingml/2006/main">
+              <a:graphicData uri="http://schemas.openxmlformats.org/drawingml/2006/picture">
+                <pic:pic xmlns:pic="http://schemas.openxmlformats.org/drawingml/2006/picture">
+                  <pic:nvPicPr>
+                    <pic:cNvPr id="409150424" name="Picture 1" descr="A computer screen shot of white text&#10;&#10;AI-generated content may be incorrect."/>
+                    <pic:cNvPicPr/>
+                  </pic:nvPicPr>
+                  <pic:blipFill>
+                    <a:blip r:embed="rId7"/>
+                    <a:stretch>
+                      <a:fillRect/>
+                    </a:stretch>
+                  </pic:blipFill>
+                  <pic:spPr>
+                    <a:xfrm>
+                      <a:off x="0" y="0"/>
+                      <a:ext cx="5950672" cy="1877924"/>
+                    </a:xfrm>
+                    <a:prstGeom prst="rect">
+                      <a:avLst/>
+                    </a:prstGeom>
+                  </pic:spPr>
+                </pic:pic>
+              </a:graphicData>
+            </a:graphic>
+          </wp:inline>
+        </w:drawing>
+      </w:r>
+    </w:p>
+    <w:p>
+      <w:r>
+        <w:drawing>
+          <wp:inline distT="0" distB="0" distL="0" distR="0" wp14:anchorId="26705AFC" wp14:editId="1DEF3512">
+            <wp:extent cx="5654040" cy="2233246"/>
+            <wp:effectExtent l="0" t="0" r="3810" b="0"/>
+            <wp:docPr id="736117902" name="Picture 1"/>
+            <wp:cNvGraphicFramePr>
+              <a:graphicFrameLocks xmlns:a="http://schemas.openxmlformats.org/drawingml/2006/main" noChangeAspect="1"/>
+            </wp:cNvGraphicFramePr>
+            <a:graphic xmlns:a="http://schemas.openxmlformats.org/drawingml/2006/main">
+              <a:graphicData uri="http://schemas.openxmlformats.org/drawingml/2006/picture">
+                <pic:pic xmlns:pic="http://schemas.openxmlformats.org/drawingml/2006/picture">
+                  <pic:nvPicPr>
+                    <pic:cNvPr id="736117902" name=""/>
+                    <pic:cNvPicPr/>
+                  </pic:nvPicPr>
+                  <pic:blipFill>
+                    <a:blip r:embed="rId8"/>
+                    <a:stretch>
+                      <a:fillRect/>
+                    </a:stretch>
+                  </pic:blipFill>
+                  <pic:spPr>
+                    <a:xfrm>
+                      <a:off x="0" y="0"/>
+                      <a:ext cx="5664851" cy="2237516"/>
                     </a:xfrm>
                     <a:prstGeom prst="rect">
                       <a:avLst/>

</xml_diff>